<commit_message>
Refine ACO Risk Services proposal.
Do this to incorporate some feedback.
</commit_message>
<xml_diff>
--- a/0273ARS - ACO Risk Services/Draft_ACORS Proposal.docx
+++ b/0273ARS - ACO Risk Services/Draft_ACORS Proposal.docx
@@ -195,29 +195,20 @@
       <w:bookmarkEnd w:id="0"/>
     </w:p>
     <w:p>
-      <w:proofErr w:type="spellStart"/>
-      <w:r>
-        <w:t>MedInsight</w:t>
-      </w:r>
-      <w:proofErr w:type="spellEnd"/>
-      <w:r>
-        <w:t xml:space="preserve"> leverages Milliman Healthcare Intelligence – a rich set of industry-standard best practices, benchmarks and comprehensively sourced data gathered over 65 years. Milliman invests millions of dollars in health data research annually to create the industry’s most reliable benchmarks and to ensure models such as IBNR are as robust as they can be.</w:t>
+      <w:r>
+        <w:t>MedInsight leverages Milliman Healthcare Intelligence – a rich set of industry-standard best practices, benchmarks and comprehensively sourced data gathered over 65 years. Milliman invests millions of dollars in health data research annually to create the industry’s most reliable benchmarks and to ensure models such as IBNR are as robust as they can be.</w:t>
       </w:r>
     </w:p>
     <w:p>
-      <w:proofErr w:type="spellStart"/>
-      <w:r>
-        <w:t>MedInsight’s</w:t>
-      </w:r>
-      <w:proofErr w:type="spellEnd"/>
+      <w:r>
+        <w:t>Milliman’s</w:t>
+      </w:r>
       <w:r>
         <w:t xml:space="preserve"> offerings provide your organization with one source of analytic truth; while our analytic platform, tools and expert consultants also help you leverage that data in meaningful ways. Whether you are a health plan, employer, government entity, at-risk provider organization or community coalition, </w:t>
       </w:r>
-      <w:proofErr w:type="spellStart"/>
-      <w:r>
-        <w:t>MedInsight</w:t>
-      </w:r>
-      <w:proofErr w:type="spellEnd"/>
+      <w:r>
+        <w:t>Milliman</w:t>
+      </w:r>
       <w:r>
         <w:t xml:space="preserve"> has complete solutions, individual tools and consulting services that will drive value and help you make decisions with confidence.</w:t>
       </w:r>
@@ -226,113 +217,15 @@
       <w:pPr>
         <w:pStyle w:val="SectionHead"/>
       </w:pPr>
-      <w:bookmarkStart w:id="1" w:name="_Toc460268309"/>
-      <w:r>
-        <w:t xml:space="preserve">MEDINSIGHT </w:t>
+      <w:bookmarkStart w:id="1" w:name="_Toc460268310"/>
+      <w:r>
+        <w:t>ABOUT MEDINSIGHT</w:t>
       </w:r>
       <w:bookmarkEnd w:id="1"/>
-      <w:r>
-        <w:t>PRODUCTS</w:t>
-      </w:r>
     </w:p>
     <w:p>
       <w:r>
-        <w:t xml:space="preserve">The </w:t>
-      </w:r>
-      <w:proofErr w:type="spellStart"/>
-      <w:r>
-        <w:t>MedInsight</w:t>
-      </w:r>
-      <w:proofErr w:type="spellEnd"/>
-      <w:r>
-        <w:t xml:space="preserve"> </w:t>
-      </w:r>
-      <w:r>
-        <w:t>Patient Flow</w:t>
-      </w:r>
-      <w:r>
-        <w:t xml:space="preserve"> is part of the </w:t>
-      </w:r>
-      <w:proofErr w:type="spellStart"/>
-      <w:r>
-        <w:t>MedInsight</w:t>
-      </w:r>
-      <w:proofErr w:type="spellEnd"/>
-      <w:r>
-        <w:t xml:space="preserve"> </w:t>
-      </w:r>
-      <w:r>
-        <w:t>Products</w:t>
-      </w:r>
-      <w:r>
-        <w:t xml:space="preserve"> portfolio, a suite of standalone analytic products developed and offered by the </w:t>
-      </w:r>
-      <w:proofErr w:type="spellStart"/>
-      <w:r>
-        <w:t>MedInsight</w:t>
-      </w:r>
-      <w:proofErr w:type="spellEnd"/>
-      <w:r>
-        <w:t xml:space="preserve"> team at Milliman. In working with our clients—health plans, at-risk providers/ACOs, employers, state governments, third-party administrators, and community health coalitions — we are keenly aware of the different business demands of each. Because one size does not fit all, Milliman has made the </w:t>
-      </w:r>
-      <w:proofErr w:type="spellStart"/>
-      <w:r>
-        <w:t>MedInsight</w:t>
-      </w:r>
-      <w:proofErr w:type="spellEnd"/>
-      <w:r>
-        <w:t xml:space="preserve"> </w:t>
-      </w:r>
-      <w:r>
-        <w:t>Products</w:t>
-      </w:r>
-      <w:r>
-        <w:t xml:space="preserve"> available for purchase outside the </w:t>
-      </w:r>
-      <w:proofErr w:type="spellStart"/>
-      <w:r>
-        <w:t>MedInsight</w:t>
-      </w:r>
-      <w:proofErr w:type="spellEnd"/>
-      <w:r>
-        <w:t xml:space="preserve"> Analytic Platform. These </w:t>
-      </w:r>
-      <w:r>
-        <w:t>products</w:t>
-      </w:r>
-      <w:r>
-        <w:t xml:space="preserve"> enable each client to customize their </w:t>
-      </w:r>
-      <w:proofErr w:type="spellStart"/>
-      <w:r>
-        <w:t>MedInsight</w:t>
-      </w:r>
-      <w:proofErr w:type="spellEnd"/>
-      <w:r>
-        <w:t xml:space="preserve"> experience by licensing only what they need.</w:t>
-      </w:r>
-    </w:p>
-    <w:p>
-      <w:pPr>
-        <w:pStyle w:val="SectionHead"/>
-      </w:pPr>
-      <w:bookmarkStart w:id="2" w:name="_Toc460268310"/>
-      <w:r>
-        <w:t>ABOUT MEDINSIGHT</w:t>
-      </w:r>
-      <w:bookmarkEnd w:id="2"/>
-    </w:p>
-    <w:p>
-      <w:r>
-        <w:t xml:space="preserve">Since 1997, the </w:t>
-      </w:r>
-      <w:proofErr w:type="spellStart"/>
-      <w:r>
-        <w:t>MedInsight</w:t>
-      </w:r>
-      <w:proofErr w:type="spellEnd"/>
-      <w:r>
-        <w:t xml:space="preserve"> Practice of Milliman has been assisting clients with our leading portfolio of analytic solutions and consulting services. Today, more </w:t>
+        <w:t xml:space="preserve">Since 1997, the MedInsight Practice of Milliman has been assisting clients with our leading portfolio of analytic solutions and consulting services. Today, more </w:t>
       </w:r>
       <w:r>
         <w:t xml:space="preserve">than </w:t>
@@ -344,23 +237,7 @@
         <w:t xml:space="preserve"> clients</w:t>
       </w:r>
       <w:r>
-        <w:t xml:space="preserve"> rely upon </w:t>
-      </w:r>
-      <w:proofErr w:type="spellStart"/>
-      <w:r>
-        <w:t>MedInsight</w:t>
-      </w:r>
-      <w:proofErr w:type="spellEnd"/>
-      <w:r>
-        <w:t xml:space="preserve"> solutions to improve business performance and patient health. We offer clients deep expertise in data management and integration, and enable clients to leverage our analytic solutions to gain new insights. </w:t>
-      </w:r>
-      <w:proofErr w:type="spellStart"/>
-      <w:r>
-        <w:t>MedInsight</w:t>
-      </w:r>
-      <w:proofErr w:type="spellEnd"/>
-      <w:r>
-        <w:t xml:space="preserve">: </w:t>
+        <w:t xml:space="preserve"> rely upon MedInsight solutions to improve business performance and patient health. We offer clients deep expertise in data management and integration, and enable clients to leverage our analytic solutions to gain new insights. MedInsight: </w:t>
       </w:r>
       <w:r>
         <w:t>making decisions with confidence</w:t>
@@ -380,7 +257,7 @@
           <w:szCs w:val="32"/>
         </w:rPr>
       </w:pPr>
-      <w:bookmarkStart w:id="3" w:name="_Toc460268311"/>
+      <w:bookmarkStart w:id="2" w:name="_Toc460268311"/>
       <w:r>
         <w:br w:type="page"/>
       </w:r>
@@ -396,8 +273,8 @@
       <w:r>
         <w:t xml:space="preserve"> INFORMATION</w:t>
       </w:r>
-      <w:bookmarkStart w:id="4" w:name="_Toc460268312"/>
-      <w:bookmarkEnd w:id="3"/>
+      <w:bookmarkStart w:id="3" w:name="_Toc460268312"/>
+      <w:bookmarkEnd w:id="2"/>
     </w:p>
     <w:p/>
     <w:p>
@@ -408,8 +285,8 @@
           <w:sz w:val="24"/>
         </w:rPr>
       </w:pPr>
-      <w:bookmarkStart w:id="5" w:name="_Toc460268313"/>
-      <w:bookmarkEnd w:id="4"/>
+      <w:bookmarkStart w:id="4" w:name="_Toc460268313"/>
+      <w:bookmarkEnd w:id="3"/>
       <w:r>
         <w:rPr>
           <w:sz w:val="24"/>
@@ -523,15 +400,7 @@
     </w:p>
     <w:p>
       <w:r>
-        <w:t xml:space="preserve">Patient Flow is a new product from </w:t>
-      </w:r>
-      <w:proofErr w:type="spellStart"/>
-      <w:r>
-        <w:t>MedInsight</w:t>
-      </w:r>
-      <w:proofErr w:type="spellEnd"/>
-      <w:r>
-        <w:t xml:space="preserve">, created for payers and providers that explores and draws inferences from the connections between patients and healthcare providers as they deliver care. A connection is formed when a patient has services at two different providers within a short time period. Using sophisticated social network analytics, Patient Flow draws insights from these connections the same way social media companies work with networks of friends, followers, and posts. It creates interactive, geographic visualizations of patients as they visit with providers. These interactions comprise a history that can be nuanced by provider specialty to focus on plausibly causal connections. </w:t>
+        <w:t xml:space="preserve">Patient Flow is a new product from MedInsight, created for payers and providers that explores and draws inferences from the connections between patients and healthcare providers as they deliver care. A connection is formed when a patient has services at two different providers within a short time period. Using sophisticated social network analytics, Patient Flow draws insights from these connections the same way social media companies work with networks of friends, followers, and posts. It creates interactive, geographic visualizations of patients as they visit with providers. These interactions comprise a history that can be nuanced by provider specialty to focus on plausibly causal connections. </w:t>
       </w:r>
     </w:p>
     <w:p>
@@ -551,15 +420,7 @@
     </w:p>
     <w:p>
       <w:r>
-        <w:t xml:space="preserve">Conditions to Consider is a new product from the Milliman </w:t>
-      </w:r>
-      <w:proofErr w:type="spellStart"/>
-      <w:r>
-        <w:t>MedInsight</w:t>
-      </w:r>
-      <w:proofErr w:type="spellEnd"/>
-      <w:r>
-        <w:t xml:space="preserve">® suite of machine learning analytics. It identifies and leverages similarities between patients within a population to ensure appropriate credit for patient morbidity in risk-based contracts, and it assists in medical case finding initiatives. Similarity is defined based on a patient’s demographic information, medical conditions, and prescription histories. It uses collaborative filtering analytics, a common approach among online retailers that leverages elements such as purchase history to identify similar shoppers. </w:t>
+        <w:t xml:space="preserve">Conditions to Consider is a new product from the Milliman MedInsight suite of machine learning analytics. It identifies and leverages similarities between patients within a population to ensure appropriate credit for patient morbidity in risk-based contracts, and it assists in medical case finding initiatives. Similarity is defined based on a patient’s demographic information, medical conditions, and prescription histories. It uses collaborative filtering analytics, a common approach among online retailers that leverages elements such as purchase history to identify similar shoppers. </w:t>
       </w:r>
       <w:r>
         <w:br w:type="page"/>
@@ -578,21 +439,64 @@
       </w:r>
       <w:r>
         <w:t>/ASSUMPTIONS DRIVING PRICING</w:t>
+      </w:r>
+      <w:bookmarkEnd w:id="4"/>
+    </w:p>
+    <w:p>
+      <w:r>
+        <w:t>The pricing details on the following pages were prepared based on the following:</w:t>
+      </w:r>
+    </w:p>
+    <w:p>
+      <w:pPr>
+        <w:pStyle w:val="Heading1"/>
+      </w:pPr>
+      <w:bookmarkStart w:id="5" w:name="_Toc460268314"/>
+      <w:r>
+        <w:t>Implementation Services (initial)</w:t>
       </w:r>
       <w:bookmarkEnd w:id="5"/>
     </w:p>
     <w:p>
-      <w:r>
-        <w:t>The pricing details on the following pages were prepared based on the following:</w:t>
+      <w:pPr>
+        <w:pStyle w:val="ListBulletNoSpacing"/>
+      </w:pPr>
+      <w:r>
+        <w:t>Selected products will be securely hosted on the Milliman Access Portal (MAP)</w:t>
       </w:r>
     </w:p>
     <w:p>
       <w:pPr>
+        <w:pStyle w:val="ListBulletNoSpacing"/>
+      </w:pPr>
+      <w:r>
+        <w:t>Milliman</w:t>
+      </w:r>
+      <w:r>
+        <w:t xml:space="preserve"> will provide the initial technical and analytic user training for executives, standard users, and advanced users via either </w:t>
+      </w:r>
+      <w:r>
+        <w:t>Skype for Business</w:t>
+      </w:r>
+      <w:r>
+        <w:t xml:space="preserve"> or onsite (if onsite, travel expenses will be incurred)</w:t>
+      </w:r>
+    </w:p>
+    <w:p>
+      <w:pPr>
+        <w:pStyle w:val="ListBulletNoSpacing"/>
+      </w:pPr>
+      <w:r>
+        <w:t>Training beyond the initial training will be scoped and priced separately</w:t>
+      </w:r>
+    </w:p>
+    <w:p>
+      <w:pPr>
         <w:pStyle w:val="Heading1"/>
       </w:pPr>
-      <w:bookmarkStart w:id="6" w:name="_Toc460268314"/>
-      <w:r>
-        <w:t>Implementation Services (initial)</w:t>
+      <w:bookmarkStart w:id="6" w:name="_Toc460268315"/>
+      <w:r>
+        <w:t>Production Services</w:t>
       </w:r>
       <w:bookmarkEnd w:id="6"/>
     </w:p>
@@ -601,71 +505,26 @@
         <w:pStyle w:val="ListBulletNoSpacing"/>
       </w:pPr>
       <w:r>
-        <w:t>Selected products will be securely hosted on the Milliman Access Portal (MAP)</w:t>
+        <w:t>General product and data support</w:t>
       </w:r>
     </w:p>
     <w:p>
       <w:pPr>
         <w:pStyle w:val="ListBulletNoSpacing"/>
       </w:pPr>
-      <w:proofErr w:type="spellStart"/>
-      <w:r>
-        <w:t>MedInsight</w:t>
-      </w:r>
-      <w:proofErr w:type="spellEnd"/>
-      <w:r>
-        <w:t xml:space="preserve"> will provide the initial technical and analytic user training for executives, standard users, and advanced users via either </w:t>
-      </w:r>
-      <w:r>
-        <w:t>Skype for Business</w:t>
-      </w:r>
-      <w:r>
-        <w:t xml:space="preserve"> or onsite (if onsite, travel expenses will be incurred)</w:t>
+      <w:r>
+        <w:t>Access to software upgrades for both technical enhancements and product feature enhancements</w:t>
       </w:r>
     </w:p>
     <w:p>
       <w:pPr>
-        <w:pStyle w:val="ListBulletNoSpacing"/>
-      </w:pPr>
-      <w:r>
-        <w:t>Training beyond the initial training will be scoped and priced separately</w:t>
-      </w:r>
-    </w:p>
-    <w:p>
-      <w:pPr>
-        <w:pStyle w:val="Heading1"/>
-      </w:pPr>
-      <w:bookmarkStart w:id="7" w:name="_Toc460268315"/>
-      <w:r>
-        <w:t>Production Services</w:t>
+        <w:pStyle w:val="SectionHead"/>
+      </w:pPr>
+      <w:bookmarkStart w:id="7" w:name="_Toc460268317"/>
+      <w:r>
+        <w:t>PRICING DETAILS</w:t>
       </w:r>
       <w:bookmarkEnd w:id="7"/>
-    </w:p>
-    <w:p>
-      <w:pPr>
-        <w:pStyle w:val="ListBulletNoSpacing"/>
-      </w:pPr>
-      <w:r>
-        <w:t>General product and data support</w:t>
-      </w:r>
-    </w:p>
-    <w:p>
-      <w:pPr>
-        <w:pStyle w:val="ListBulletNoSpacing"/>
-      </w:pPr>
-      <w:r>
-        <w:t>Access to software upgrades for both technical enhancements and product feature enhancements</w:t>
-      </w:r>
-    </w:p>
-    <w:p>
-      <w:pPr>
-        <w:pStyle w:val="SectionHead"/>
-      </w:pPr>
-      <w:bookmarkStart w:id="8" w:name="_Toc460268317"/>
-      <w:r>
-        <w:t>PRICING DETAILS</w:t>
-      </w:r>
-      <w:bookmarkEnd w:id="8"/>
     </w:p>
     <w:tbl>
       <w:tblPr>
@@ -752,7 +611,7 @@
               <w:pStyle w:val="TableText"/>
             </w:pPr>
             <w:r>
-              <w:t>One-Time Delivery</w:t>
+              <w:t>Implementation Fees</w:t>
             </w:r>
           </w:p>
         </w:tc>
@@ -774,7 +633,90 @@
               <w:t>$</w:t>
             </w:r>
             <w:r>
-              <w:t>10,000 per ACO</w:t>
+              <w:t xml:space="preserve">20,000 </w:t>
+            </w:r>
+            <w:r>
+              <w:t xml:space="preserve">once </w:t>
+            </w:r>
+            <w:r>
+              <w:t>per ACO</w:t>
+            </w:r>
+          </w:p>
+        </w:tc>
+      </w:tr>
+      <w:tr>
+        <w:tc>
+          <w:tcPr>
+            <w:tcW w:w="5616" w:type="dxa"/>
+            <w:tcBorders>
+              <w:top w:val="single" w:sz="4" w:space="0" w:color="auto"/>
+              <w:left w:val="single" w:sz="4" w:space="0" w:color="auto"/>
+              <w:bottom w:val="single" w:sz="4" w:space="0" w:color="auto"/>
+              <w:right w:val="single" w:sz="4" w:space="0" w:color="auto"/>
+            </w:tcBorders>
+          </w:tcPr>
+          <w:p>
+            <w:pPr>
+              <w:pStyle w:val="TableText"/>
+            </w:pPr>
+          </w:p>
+        </w:tc>
+        <w:tc>
+          <w:tcPr>
+            <w:tcW w:w="3744" w:type="dxa"/>
+            <w:tcBorders>
+              <w:top w:val="single" w:sz="4" w:space="0" w:color="auto"/>
+              <w:left w:val="single" w:sz="4" w:space="0" w:color="auto"/>
+              <w:bottom w:val="single" w:sz="4" w:space="0" w:color="auto"/>
+              <w:right w:val="single" w:sz="4" w:space="0" w:color="auto"/>
+            </w:tcBorders>
+          </w:tcPr>
+          <w:p>
+            <w:pPr>
+              <w:pStyle w:val="TableText"/>
+            </w:pPr>
+          </w:p>
+        </w:tc>
+      </w:tr>
+      <w:tr>
+        <w:tc>
+          <w:tcPr>
+            <w:tcW w:w="5616" w:type="dxa"/>
+            <w:tcBorders>
+              <w:top w:val="single" w:sz="4" w:space="0" w:color="auto"/>
+              <w:left w:val="single" w:sz="4" w:space="0" w:color="auto"/>
+              <w:bottom w:val="single" w:sz="4" w:space="0" w:color="auto"/>
+              <w:right w:val="single" w:sz="4" w:space="0" w:color="auto"/>
+            </w:tcBorders>
+          </w:tcPr>
+          <w:p>
+            <w:pPr>
+              <w:pStyle w:val="TableText"/>
+            </w:pPr>
+            <w:r>
+              <w:t>Individual Delivery</w:t>
+            </w:r>
+          </w:p>
+        </w:tc>
+        <w:tc>
+          <w:tcPr>
+            <w:tcW w:w="3744" w:type="dxa"/>
+            <w:tcBorders>
+              <w:top w:val="single" w:sz="4" w:space="0" w:color="auto"/>
+              <w:left w:val="single" w:sz="4" w:space="0" w:color="auto"/>
+              <w:bottom w:val="single" w:sz="4" w:space="0" w:color="auto"/>
+              <w:right w:val="single" w:sz="4" w:space="0" w:color="auto"/>
+            </w:tcBorders>
+          </w:tcPr>
+          <w:p>
+            <w:pPr>
+              <w:pStyle w:val="TableText"/>
+            </w:pPr>
+            <w:r>
+              <w:t>$</w:t>
+            </w:r>
+            <w:r>
+              <w:t>10,000 per ACO per delivery</w:t>
             </w:r>
           </w:p>
         </w:tc>
@@ -795,7 +737,7 @@
               <w:pStyle w:val="TableText"/>
             </w:pPr>
             <w:r>
-              <w:t>Recurring Delivery</w:t>
+              <w:t>Recurring Deliveries</w:t>
             </w:r>
           </w:p>
         </w:tc>
@@ -814,88 +756,7 @@
               <w:pStyle w:val="TableText"/>
             </w:pPr>
             <w:r>
-              <w:t>$75,000 per ACO per year</w:t>
-            </w:r>
-          </w:p>
-        </w:tc>
-      </w:tr>
-      <w:tr>
-        <w:tc>
-          <w:tcPr>
-            <w:tcW w:w="5616" w:type="dxa"/>
-            <w:tcBorders>
-              <w:top w:val="single" w:sz="4" w:space="0" w:color="auto"/>
-              <w:left w:val="single" w:sz="4" w:space="0" w:color="auto"/>
-              <w:bottom w:val="single" w:sz="4" w:space="0" w:color="auto"/>
-              <w:right w:val="single" w:sz="4" w:space="0" w:color="auto"/>
-            </w:tcBorders>
-            <w:shd w:val="clear" w:color="auto" w:fill="D9D9D9" w:themeFill="background1" w:themeFillShade="D9"/>
-          </w:tcPr>
-          <w:p>
-            <w:pPr>
-              <w:pStyle w:val="TableText"/>
-            </w:pPr>
-          </w:p>
-        </w:tc>
-        <w:tc>
-          <w:tcPr>
-            <w:tcW w:w="3744" w:type="dxa"/>
-            <w:tcBorders>
-              <w:top w:val="single" w:sz="4" w:space="0" w:color="auto"/>
-              <w:left w:val="single" w:sz="4" w:space="0" w:color="auto"/>
-              <w:bottom w:val="single" w:sz="4" w:space="0" w:color="auto"/>
-              <w:right w:val="single" w:sz="4" w:space="0" w:color="auto"/>
-            </w:tcBorders>
-            <w:shd w:val="clear" w:color="auto" w:fill="D9D9D9" w:themeFill="background1" w:themeFillShade="D9"/>
-          </w:tcPr>
-          <w:p>
-            <w:pPr>
-              <w:pStyle w:val="TableText"/>
-            </w:pPr>
-          </w:p>
-        </w:tc>
-      </w:tr>
-      <w:tr>
-        <w:tc>
-          <w:tcPr>
-            <w:tcW w:w="5616" w:type="dxa"/>
-            <w:tcBorders>
-              <w:top w:val="single" w:sz="4" w:space="0" w:color="auto"/>
-              <w:left w:val="single" w:sz="4" w:space="0" w:color="auto"/>
-              <w:bottom w:val="single" w:sz="4" w:space="0" w:color="auto"/>
-              <w:right w:val="single" w:sz="4" w:space="0" w:color="auto"/>
-            </w:tcBorders>
-            <w:shd w:val="clear" w:color="auto" w:fill="auto"/>
-          </w:tcPr>
-          <w:p>
-            <w:pPr>
-              <w:pStyle w:val="TableText"/>
-            </w:pPr>
-            <w:r>
-              <w:t>Implementation Fees</w:t>
-            </w:r>
-          </w:p>
-        </w:tc>
-        <w:tc>
-          <w:tcPr>
-            <w:tcW w:w="3744" w:type="dxa"/>
-            <w:tcBorders>
-              <w:top w:val="single" w:sz="4" w:space="0" w:color="auto"/>
-              <w:left w:val="single" w:sz="4" w:space="0" w:color="auto"/>
-              <w:bottom w:val="single" w:sz="4" w:space="0" w:color="auto"/>
-              <w:right w:val="single" w:sz="4" w:space="0" w:color="auto"/>
-            </w:tcBorders>
-            <w:shd w:val="clear" w:color="auto" w:fill="auto"/>
-          </w:tcPr>
-          <w:p>
-            <w:pPr>
-              <w:pStyle w:val="TableText"/>
-            </w:pPr>
-            <w:r>
-              <w:t>$</w:t>
-            </w:r>
-            <w:r>
-              <w:t>20,000 per ACO</w:t>
+              <w:t>$75,000 per ACO per year (less any individual delivery fees already paid)</w:t>
             </w:r>
           </w:p>
         </w:tc>
@@ -943,6 +804,24 @@
       <w:pPr>
         <w:pStyle w:val="Heading1"/>
       </w:pPr>
+      <w:r>
+        <w:t>ANNUAL INCREASES</w:t>
+      </w:r>
+    </w:p>
+    <w:p>
+      <w:r>
+        <w:t>All fees above will increase by 5% every January (starting January 2021).</w:t>
+      </w:r>
+      <w:r>
+        <w:t xml:space="preserve"> </w:t>
+      </w:r>
+      <w:bookmarkStart w:id="8" w:name="_GoBack"/>
+      <w:bookmarkEnd w:id="8"/>
+    </w:p>
+    <w:p>
+      <w:pPr>
+        <w:pStyle w:val="Heading1"/>
+      </w:pPr>
       <w:bookmarkStart w:id="9" w:name="_Toc460268320"/>
       <w:r>
         <w:t>Payment Terms</w:t>
@@ -1012,6 +891,7 @@
       </w:pPr>
       <w:bookmarkStart w:id="11" w:name="_Toc460268322"/>
       <w:r>
+        <w:lastRenderedPageBreak/>
         <w:t>Milliman Contact</w:t>
       </w:r>
       <w:bookmarkEnd w:id="11"/>
@@ -1047,8 +927,6 @@
       <w:r>
         <w:t>(317) 524-3530</w:t>
       </w:r>
-      <w:bookmarkStart w:id="12" w:name="_GoBack"/>
-      <w:bookmarkEnd w:id="12"/>
     </w:p>
     <w:sectPr>
       <w:headerReference w:type="default" r:id="rId20"/>
@@ -2397,7 +2275,7 @@
         <w:color w:val="004877" w:themeColor="text1"/>
         <w:sz w:val="16"/>
       </w:rPr>
-      <w:t>4</w:t>
+      <w:t>5</w:t>
     </w:r>
     <w:r>
       <w:rPr>
@@ -6270,6 +6148,12 @@
 </file>
 
 <file path=customXml/item1.xml><?xml version="1.0" encoding="utf-8"?>
+<p:properties xmlns:p="http://schemas.microsoft.com/office/2006/metadata/properties" xmlns:xsi="http://www.w3.org/2001/XMLSchema-instance" xmlns:pc="http://schemas.microsoft.com/office/infopath/2007/PartnerControls">
+  <documentManagement/>
+</p:properties>
+</file>
+
+<file path=customXml/item2.xml><?xml version="1.0" encoding="utf-8"?>
 <ct:contentTypeSchema xmlns:ct="http://schemas.microsoft.com/office/2006/metadata/contentType" xmlns:ma="http://schemas.microsoft.com/office/2006/metadata/properties/metaAttributes" ct:_="" ma:_="" ma:contentTypeName="Document" ma:contentTypeID="0x010100E7E990E55919D143882C99D040651EFB" ma:contentTypeVersion="23" ma:contentTypeDescription="Create a new document." ma:contentTypeScope="" ma:versionID="34cf5f41682005719a30149885e6f902">
   <xsd:schema xmlns:xsd="http://www.w3.org/2001/XMLSchema" xmlns:xs="http://www.w3.org/2001/XMLSchema" xmlns:p="http://schemas.microsoft.com/office/2006/metadata/properties" targetNamespace="http://schemas.microsoft.com/office/2006/metadata/properties" ma:root="true" ma:fieldsID="72a5ef72e7311c1bc86af71806c1fa85">
     <xsd:element name="properties">
@@ -6383,13 +6267,12 @@
 </ct:contentTypeSchema>
 </file>
 
-<file path=customXml/item2.xml><?xml version="1.0" encoding="utf-8"?>
-<p:properties xmlns:p="http://schemas.microsoft.com/office/2006/metadata/properties" xmlns:xsi="http://www.w3.org/2001/XMLSchema-instance" xmlns:pc="http://schemas.microsoft.com/office/infopath/2007/PartnerControls">
-  <documentManagement/>
-</p:properties>
+<file path=customXml/item3.xml><?xml version="1.0" encoding="utf-8"?>
+<?mso-contentType ?>
+<SharedContentType xmlns="Microsoft.SharePoint.Taxonomy.ContentTypeSync" SourceId="345a44ca-f4da-4f0f-990f-903029b64d2e" ContentTypeId="0x0101" PreviousValue="false"/>
 </file>
 
-<file path=customXml/item3.xml><?xml version="1.0" encoding="utf-8"?>
+<file path=customXml/item4.xml><?xml version="1.0" encoding="utf-8"?>
 <?mso-contentType ?>
 <FormTemplates xmlns="http://schemas.microsoft.com/sharepoint/v3/contenttype/forms">
   <Display>DocumentLibraryForm</Display>
@@ -6398,16 +6281,20 @@
 </FormTemplates>
 </file>
 
-<file path=customXml/item4.xml><?xml version="1.0" encoding="utf-8"?>
-<?mso-contentType ?>
-<SharedContentType xmlns="Microsoft.SharePoint.Taxonomy.ContentTypeSync" SourceId="345a44ca-f4da-4f0f-990f-903029b64d2e" ContentTypeId="0x0101" PreviousValue="false"/>
-</file>
-
 <file path=customXml/item5.xml><?xml version="1.0" encoding="utf-8"?>
 <b:Sources xmlns:b="http://schemas.openxmlformats.org/officeDocument/2006/bibliography" xmlns="http://schemas.openxmlformats.org/officeDocument/2006/bibliography" SelectedStyle="\APA.XSL" StyleName="APA"/>
 </file>
 
 <file path=customXml/itemProps1.xml><?xml version="1.0" encoding="utf-8"?>
+<ds:datastoreItem xmlns:ds="http://schemas.openxmlformats.org/officeDocument/2006/customXml" ds:itemID="{74DAD09D-9431-456A-BF99-D35AFB0B2BF1}">
+  <ds:schemaRefs>
+    <ds:schemaRef ds:uri="http://schemas.microsoft.com/office/2006/metadata/properties"/>
+    <ds:schemaRef ds:uri="http://schemas.microsoft.com/office/infopath/2007/PartnerControls"/>
+  </ds:schemaRefs>
+</ds:datastoreItem>
+</file>
+
+<file path=customXml/itemProps2.xml><?xml version="1.0" encoding="utf-8"?>
 <ds:datastoreItem xmlns:ds="http://schemas.openxmlformats.org/officeDocument/2006/customXml" ds:itemID="{6FD4FE9D-48B3-42C0-B5A7-B6C59DA85E29}">
   <ds:schemaRefs>
     <ds:schemaRef ds:uri="http://schemas.microsoft.com/office/2006/metadata/contentType"/>
@@ -6423,16 +6310,15 @@
 </ds:datastoreItem>
 </file>
 
-<file path=customXml/itemProps2.xml><?xml version="1.0" encoding="utf-8"?>
-<ds:datastoreItem xmlns:ds="http://schemas.openxmlformats.org/officeDocument/2006/customXml" ds:itemID="{74DAD09D-9431-456A-BF99-D35AFB0B2BF1}">
+<file path=customXml/itemProps3.xml><?xml version="1.0" encoding="utf-8"?>
+<ds:datastoreItem xmlns:ds="http://schemas.openxmlformats.org/officeDocument/2006/customXml" ds:itemID="{0BFE00EB-0622-4F15-8626-9A1AE74378BE}">
   <ds:schemaRefs>
-    <ds:schemaRef ds:uri="http://schemas.microsoft.com/office/2006/metadata/properties"/>
-    <ds:schemaRef ds:uri="http://schemas.microsoft.com/office/infopath/2007/PartnerControls"/>
+    <ds:schemaRef ds:uri="Microsoft.SharePoint.Taxonomy.ContentTypeSync"/>
   </ds:schemaRefs>
 </ds:datastoreItem>
 </file>
 
-<file path=customXml/itemProps3.xml><?xml version="1.0" encoding="utf-8"?>
+<file path=customXml/itemProps4.xml><?xml version="1.0" encoding="utf-8"?>
 <ds:datastoreItem xmlns:ds="http://schemas.openxmlformats.org/officeDocument/2006/customXml" ds:itemID="{7B5D36AD-63D8-419B-9839-2C8A33D05BAB}">
   <ds:schemaRefs>
     <ds:schemaRef ds:uri="http://schemas.microsoft.com/sharepoint/v3/contenttype/forms"/>
@@ -6440,16 +6326,8 @@
 </ds:datastoreItem>
 </file>
 
-<file path=customXml/itemProps4.xml><?xml version="1.0" encoding="utf-8"?>
-<ds:datastoreItem xmlns:ds="http://schemas.openxmlformats.org/officeDocument/2006/customXml" ds:itemID="{0BFE00EB-0622-4F15-8626-9A1AE74378BE}">
-  <ds:schemaRefs>
-    <ds:schemaRef ds:uri="Microsoft.SharePoint.Taxonomy.ContentTypeSync"/>
-  </ds:schemaRefs>
-</ds:datastoreItem>
-</file>
-
 <file path=customXml/itemProps5.xml><?xml version="1.0" encoding="utf-8"?>
-<ds:datastoreItem xmlns:ds="http://schemas.openxmlformats.org/officeDocument/2006/customXml" ds:itemID="{19D29880-6490-4CCF-845E-1F625011CFC0}">
+<ds:datastoreItem xmlns:ds="http://schemas.openxmlformats.org/officeDocument/2006/customXml" ds:itemID="{3841A9C4-E88B-4257-BBA0-CB6E08F52964}">
   <ds:schemaRefs>
     <ds:schemaRef ds:uri="http://schemas.openxmlformats.org/officeDocument/2006/bibliography"/>
   </ds:schemaRefs>

</xml_diff>